<commit_message>
entrega: nuevo diseño, implementación del verificar de archivos
</commit_message>
<xml_diff>
--- a/EspecificacionLoginMiniCtrl.docx
+++ b/EspecificacionLoginMiniCtrl.docx
@@ -14,12 +14,12 @@
         <w:gridCol w:w="2342"/>
         <w:gridCol w:w="4397"/>
       </w:tblGrid>
-      <w:tr>
+      <w:tr xmlns:wp14="http://schemas.microsoft.com/office/word/2010/wordml" wp14:textId="77777777">
         <w:tc>
           <w:tcPr>
             <w:tcW w:w="846" w:type="dxa"/>
           </w:tcPr>
-          <w:p>
+          <w:p wp14:textId="77777777">
             <w:r>
               <w:t>Paso</w:t>
             </w:r>
@@ -29,7 +29,7 @@
           <w:tcPr>
             <w:tcW w:w="1984" w:type="dxa"/>
           </w:tcPr>
-          <w:p>
+          <w:p wp14:textId="77777777">
             <w:r>
               <w:t>Actor</w:t>
             </w:r>
@@ -39,7 +39,7 @@
           <w:tcPr>
             <w:tcW w:w="3791" w:type="dxa"/>
           </w:tcPr>
-          <w:p>
+          <w:p wp14:textId="77777777">
             <w:r>
               <w:t>Descripción</w:t>
             </w:r>
@@ -49,19 +49,19 @@
           <w:tcPr>
             <w:tcW w:w="2207" w:type="dxa"/>
           </w:tcPr>
-          <w:p>
+          <w:p wp14:textId="77777777">
             <w:r>
               <w:t>Regla</w:t>
             </w:r>
           </w:p>
         </w:tc>
       </w:tr>
-      <w:tr>
+      <w:tr xmlns:wp14="http://schemas.microsoft.com/office/word/2010/wordml" wp14:textId="77777777">
         <w:tc>
           <w:tcPr>
             <w:tcW w:w="846" w:type="dxa"/>
           </w:tcPr>
-          <w:p>
+          <w:p wp14:textId="77777777">
             <w:r>
               <w:t>1</w:t>
             </w:r>
@@ -71,7 +71,7 @@
           <w:tcPr>
             <w:tcW w:w="1984" w:type="dxa"/>
           </w:tcPr>
-          <w:p>
+          <w:p wp14:textId="77777777">
             <w:r>
               <w:t>Usuario</w:t>
             </w:r>
@@ -81,7 +81,7 @@
           <w:tcPr>
             <w:tcW w:w="3791" w:type="dxa"/>
           </w:tcPr>
-          <w:p>
+          <w:p wp14:textId="77777777">
             <w:r>
               <w:t>Ejecutar la aplicación Mini Control Escolar</w:t>
             </w:r>
@@ -91,15 +91,15 @@
           <w:tcPr>
             <w:tcW w:w="2207" w:type="dxa"/>
           </w:tcPr>
-          <w:p/>
+          <w:p wp14:textId="77777777"/>
         </w:tc>
       </w:tr>
-      <w:tr>
+      <w:tr xmlns:wp14="http://schemas.microsoft.com/office/word/2010/wordml" wp14:textId="77777777">
         <w:tc>
           <w:tcPr>
             <w:tcW w:w="846" w:type="dxa"/>
           </w:tcPr>
-          <w:p>
+          <w:p wp14:textId="77777777">
             <w:r>
               <w:t>2</w:t>
             </w:r>
@@ -109,7 +109,7 @@
           <w:tcPr>
             <w:tcW w:w="1984" w:type="dxa"/>
           </w:tcPr>
-          <w:p>
+          <w:p wp14:textId="77777777">
             <w:r>
               <w:t>Sistema</w:t>
             </w:r>
@@ -119,7 +119,7 @@
           <w:tcPr>
             <w:tcW w:w="3791" w:type="dxa"/>
           </w:tcPr>
-          <w:p>
+          <w:p wp14:textId="77777777">
             <w:r>
               <w:t>Localiza el archivo de usuarios y verifica que exista.</w:t>
             </w:r>
@@ -129,7 +129,7 @@
           <w:tcPr>
             <w:tcW w:w="2207" w:type="dxa"/>
           </w:tcPr>
-          <w:p>
+          <w:p wp14:textId="77777777">
             <w:pPr>
               <w:pStyle w:val="Prrafodelista"/>
               <w:numPr>
@@ -149,7 +149,7 @@
               <w:t>&gt;/archivos/</w:t>
             </w:r>
           </w:p>
-          <w:p>
+          <w:p wp14:textId="77777777">
             <w:pPr>
               <w:pStyle w:val="Prrafodelista"/>
               <w:numPr>
@@ -163,12 +163,12 @@
           </w:p>
         </w:tc>
       </w:tr>
-      <w:tr>
+      <w:tr xmlns:wp14="http://schemas.microsoft.com/office/word/2010/wordml" wp14:textId="77777777">
         <w:tc>
           <w:tcPr>
             <w:tcW w:w="846" w:type="dxa"/>
           </w:tcPr>
-          <w:p>
+          <w:p wp14:textId="77777777">
             <w:r>
               <w:t>3</w:t>
             </w:r>
@@ -178,7 +178,7 @@
           <w:tcPr>
             <w:tcW w:w="1984" w:type="dxa"/>
           </w:tcPr>
-          <w:p>
+          <w:p wp14:textId="77777777">
             <w:r>
               <w:t>Sistema</w:t>
             </w:r>
@@ -188,7 +188,7 @@
           <w:tcPr>
             <w:tcW w:w="3791" w:type="dxa"/>
           </w:tcPr>
-          <w:p>
+          <w:p wp14:textId="77777777">
             <w:r>
               <w:t>Solicita usuario y contraseña</w:t>
             </w:r>
@@ -198,19 +198,19 @@
           <w:tcPr>
             <w:tcW w:w="2207" w:type="dxa"/>
           </w:tcPr>
-          <w:p>
+          <w:p wp14:textId="77777777">
             <w:r>
               <w:t>Se muestra opciones en la interface correspondiente.</w:t>
             </w:r>
           </w:p>
         </w:tc>
       </w:tr>
-      <w:tr>
+      <w:tr xmlns:wp14="http://schemas.microsoft.com/office/word/2010/wordml" wp14:textId="77777777">
         <w:tc>
           <w:tcPr>
             <w:tcW w:w="846" w:type="dxa"/>
           </w:tcPr>
-          <w:p>
+          <w:p wp14:textId="77777777">
             <w:r>
               <w:t>4</w:t>
             </w:r>
@@ -220,7 +220,7 @@
           <w:tcPr>
             <w:tcW w:w="1984" w:type="dxa"/>
           </w:tcPr>
-          <w:p>
+          <w:p wp14:textId="77777777">
             <w:r>
               <w:t>Usuario</w:t>
             </w:r>
@@ -230,7 +230,7 @@
           <w:tcPr>
             <w:tcW w:w="3791" w:type="dxa"/>
           </w:tcPr>
-          <w:p>
+          <w:p wp14:textId="77777777">
             <w:r>
               <w:t>Ingresa información de usuario y contraseña</w:t>
             </w:r>
@@ -240,15 +240,15 @@
           <w:tcPr>
             <w:tcW w:w="2207" w:type="dxa"/>
           </w:tcPr>
-          <w:p/>
+          <w:p wp14:textId="77777777"/>
         </w:tc>
       </w:tr>
-      <w:tr>
+      <w:tr xmlns:wp14="http://schemas.microsoft.com/office/word/2010/wordml" wp14:textId="77777777">
         <w:tc>
           <w:tcPr>
             <w:tcW w:w="846" w:type="dxa"/>
           </w:tcPr>
-          <w:p>
+          <w:p wp14:textId="77777777">
             <w:r>
               <w:t>5</w:t>
             </w:r>
@@ -258,7 +258,7 @@
           <w:tcPr>
             <w:tcW w:w="1984" w:type="dxa"/>
           </w:tcPr>
-          <w:p>
+          <w:p wp14:textId="77777777">
             <w:r>
               <w:t>Sistema</w:t>
             </w:r>
@@ -268,7 +268,7 @@
           <w:tcPr>
             <w:tcW w:w="3791" w:type="dxa"/>
           </w:tcPr>
-          <w:p>
+          <w:p wp14:textId="77777777">
             <w:r>
               <w:t>Realiza encripta la contraseña del usuario y realiza la búsqueda del par (usuario y contraseña) en la información del archivo.</w:t>
             </w:r>
@@ -278,15 +278,15 @@
           <w:tcPr>
             <w:tcW w:w="2207" w:type="dxa"/>
           </w:tcPr>
-          <w:p/>
+          <w:p wp14:textId="77777777"/>
         </w:tc>
       </w:tr>
-      <w:tr>
+      <w:tr xmlns:wp14="http://schemas.microsoft.com/office/word/2010/wordml" wp14:textId="77777777">
         <w:tc>
           <w:tcPr>
             <w:tcW w:w="846" w:type="dxa"/>
           </w:tcPr>
-          <w:p>
+          <w:p wp14:textId="77777777">
             <w:r>
               <w:t>6</w:t>
             </w:r>
@@ -296,7 +296,7 @@
           <w:tcPr>
             <w:tcW w:w="1984" w:type="dxa"/>
           </w:tcPr>
-          <w:p>
+          <w:p wp14:textId="77777777">
             <w:r>
               <w:t>Sistema</w:t>
             </w:r>
@@ -306,7 +306,7 @@
           <w:tcPr>
             <w:tcW w:w="3791" w:type="dxa"/>
           </w:tcPr>
-          <w:p>
+          <w:p wp14:textId="77777777">
             <w:r>
               <w:t>Encuentra al usuario y despliega el menú principal</w:t>
             </w:r>
@@ -316,43 +316,43 @@
           <w:tcPr>
             <w:tcW w:w="2207" w:type="dxa"/>
           </w:tcPr>
-          <w:p/>
+          <w:p wp14:textId="77777777"/>
         </w:tc>
       </w:tr>
-      <w:tr>
+      <w:tr xmlns:wp14="http://schemas.microsoft.com/office/word/2010/wordml" wp14:textId="77777777">
         <w:tc>
           <w:tcPr>
             <w:tcW w:w="846" w:type="dxa"/>
           </w:tcPr>
-          <w:p/>
+          <w:p wp14:textId="77777777"/>
         </w:tc>
         <w:tc>
           <w:tcPr>
             <w:tcW w:w="1984" w:type="dxa"/>
           </w:tcPr>
-          <w:p/>
+          <w:p wp14:textId="77777777"/>
         </w:tc>
         <w:tc>
           <w:tcPr>
             <w:tcW w:w="3791" w:type="dxa"/>
           </w:tcPr>
-          <w:p/>
+          <w:p wp14:textId="77777777"/>
         </w:tc>
         <w:tc>
           <w:tcPr>
             <w:tcW w:w="2207" w:type="dxa"/>
           </w:tcPr>
-          <w:p/>
+          <w:p wp14:textId="77777777"/>
         </w:tc>
       </w:tr>
     </w:tbl>
-    <w:p/>
-    <w:p>
+    <w:p xmlns:wp14="http://schemas.microsoft.com/office/word/2010/wordml" wp14:textId="77777777"/>
+    <w:p xmlns:wp14="http://schemas.microsoft.com/office/word/2010/wordml" wp14:textId="77777777">
       <w:r>
         <w:t>Flujos Alternativos</w:t>
       </w:r>
     </w:p>
-    <w:p>
+    <w:p xmlns:wp14="http://schemas.microsoft.com/office/word/2010/wordml" wp14:textId="77777777">
       <w:r>
         <w:t>FA1 – Archivos de usuario no es encontrado – Paso 2</w:t>
       </w:r>
@@ -369,12 +369,12 @@
         <w:gridCol w:w="3791"/>
         <w:gridCol w:w="2207"/>
       </w:tblGrid>
-      <w:tr>
+      <w:tr xmlns:wp14="http://schemas.microsoft.com/office/word/2010/wordml" wp14:textId="77777777">
         <w:tc>
           <w:tcPr>
             <w:tcW w:w="846" w:type="dxa"/>
           </w:tcPr>
-          <w:p>
+          <w:p wp14:textId="77777777">
             <w:r>
               <w:t>Paso</w:t>
             </w:r>
@@ -384,7 +384,7 @@
           <w:tcPr>
             <w:tcW w:w="1984" w:type="dxa"/>
           </w:tcPr>
-          <w:p>
+          <w:p wp14:textId="77777777">
             <w:r>
               <w:t>Actor</w:t>
             </w:r>
@@ -394,7 +394,7 @@
           <w:tcPr>
             <w:tcW w:w="3791" w:type="dxa"/>
           </w:tcPr>
-          <w:p>
+          <w:p wp14:textId="77777777">
             <w:r>
               <w:t>Descripción</w:t>
             </w:r>
@@ -404,19 +404,19 @@
           <w:tcPr>
             <w:tcW w:w="2207" w:type="dxa"/>
           </w:tcPr>
-          <w:p>
+          <w:p wp14:textId="77777777">
             <w:r>
               <w:t>Regla</w:t>
             </w:r>
           </w:p>
         </w:tc>
       </w:tr>
-      <w:tr>
+      <w:tr xmlns:wp14="http://schemas.microsoft.com/office/word/2010/wordml" wp14:textId="77777777">
         <w:tc>
           <w:tcPr>
             <w:tcW w:w="846" w:type="dxa"/>
           </w:tcPr>
-          <w:p>
+          <w:p wp14:textId="77777777">
             <w:r>
               <w:t>2.1</w:t>
             </w:r>
@@ -426,7 +426,7 @@
           <w:tcPr>
             <w:tcW w:w="1984" w:type="dxa"/>
           </w:tcPr>
-          <w:p>
+          <w:p wp14:textId="77777777">
             <w:r>
               <w:t>Sistema</w:t>
             </w:r>
@@ -436,7 +436,7 @@
           <w:tcPr>
             <w:tcW w:w="3791" w:type="dxa"/>
           </w:tcPr>
-          <w:p>
+          <w:p wp14:textId="77777777">
             <w:r>
               <w:t xml:space="preserve">Notifica </w:t>
             </w:r>
@@ -454,33 +454,33 @@
           <w:tcPr>
             <w:tcW w:w="2207" w:type="dxa"/>
           </w:tcPr>
-          <w:p/>
+          <w:p wp14:textId="77777777"/>
         </w:tc>
       </w:tr>
-      <w:tr>
+      <w:tr xmlns:wp14="http://schemas.microsoft.com/office/word/2010/wordml" wp14:textId="77777777">
         <w:tc>
           <w:tcPr>
             <w:tcW w:w="846" w:type="dxa"/>
           </w:tcPr>
-          <w:p/>
+          <w:p wp14:textId="77777777"/>
         </w:tc>
         <w:tc>
           <w:tcPr>
             <w:tcW w:w="1984" w:type="dxa"/>
           </w:tcPr>
-          <w:p/>
+          <w:p wp14:textId="77777777"/>
         </w:tc>
         <w:tc>
           <w:tcPr>
             <w:tcW w:w="3791" w:type="dxa"/>
           </w:tcPr>
-          <w:p/>
+          <w:p wp14:textId="77777777"/>
         </w:tc>
         <w:tc>
           <w:tcPr>
             <w:tcW w:w="2207" w:type="dxa"/>
           </w:tcPr>
-          <w:p>
+          <w:p wp14:textId="77777777">
             <w:pPr>
               <w:pStyle w:val="Prrafodelista"/>
             </w:pPr>
@@ -488,8 +488,8 @@
         </w:tc>
       </w:tr>
     </w:tbl>
-    <w:p/>
-    <w:p>
+    <w:p xmlns:wp14="http://schemas.microsoft.com/office/word/2010/wordml" wp14:textId="77777777"/>
+    <w:p xmlns:wp14="http://schemas.microsoft.com/office/word/2010/wordml" wp14:textId="77777777">
       <w:r>
         <w:t>FA</w:t>
       </w:r>
@@ -527,12 +527,13 @@
         <w:gridCol w:w="3791"/>
         <w:gridCol w:w="2207"/>
       </w:tblGrid>
-      <w:tr>
+      <w:tr xmlns:wp14="http://schemas.microsoft.com/office/word/2010/wordml" wp14:textId="77777777">
         <w:tc>
           <w:tcPr>
             <w:tcW w:w="846" w:type="dxa"/>
-          </w:tcPr>
-          <w:p>
+            <w:tcMar/>
+          </w:tcPr>
+          <w:p wp14:textId="77777777">
             <w:r>
               <w:t>Paso</w:t>
             </w:r>
@@ -541,8 +542,9 @@
         <w:tc>
           <w:tcPr>
             <w:tcW w:w="1984" w:type="dxa"/>
-          </w:tcPr>
-          <w:p>
+            <w:tcMar/>
+          </w:tcPr>
+          <w:p wp14:textId="77777777">
             <w:r>
               <w:t>Actor</w:t>
             </w:r>
@@ -551,8 +553,9 @@
         <w:tc>
           <w:tcPr>
             <w:tcW w:w="3791" w:type="dxa"/>
-          </w:tcPr>
-          <w:p>
+            <w:tcMar/>
+          </w:tcPr>
+          <w:p wp14:textId="77777777">
             <w:r>
               <w:t>Descripción</w:t>
             </w:r>
@@ -561,20 +564,22 @@
         <w:tc>
           <w:tcPr>
             <w:tcW w:w="2207" w:type="dxa"/>
-          </w:tcPr>
-          <w:p>
+            <w:tcMar/>
+          </w:tcPr>
+          <w:p wp14:textId="77777777">
             <w:r>
               <w:t>Regla</w:t>
             </w:r>
           </w:p>
         </w:tc>
       </w:tr>
-      <w:tr>
+      <w:tr xmlns:wp14="http://schemas.microsoft.com/office/word/2010/wordml" wp14:textId="77777777">
         <w:tc>
           <w:tcPr>
             <w:tcW w:w="846" w:type="dxa"/>
-          </w:tcPr>
-          <w:p>
+            <w:tcMar/>
+          </w:tcPr>
+          <w:p wp14:textId="77777777">
             <w:r>
               <w:t>5</w:t>
             </w:r>
@@ -586,8 +591,9 @@
         <w:tc>
           <w:tcPr>
             <w:tcW w:w="1984" w:type="dxa"/>
-          </w:tcPr>
-          <w:p>
+            <w:tcMar/>
+          </w:tcPr>
+          <w:p wp14:textId="77777777">
             <w:r>
               <w:t>Sistema</w:t>
             </w:r>
@@ -596,8 +602,9 @@
         <w:tc>
           <w:tcPr>
             <w:tcW w:w="3791" w:type="dxa"/>
-          </w:tcPr>
-          <w:p>
+            <w:tcMar/>
+          </w:tcPr>
+          <w:p wp14:textId="77777777">
             <w:r>
               <w:t>Notifica al usuario que el “usuario y/o contraseña” no son válidos</w:t>
             </w:r>
@@ -606,16 +613,18 @@
         <w:tc>
           <w:tcPr>
             <w:tcW w:w="2207" w:type="dxa"/>
-          </w:tcPr>
-          <w:p/>
+            <w:tcMar/>
+          </w:tcPr>
+          <w:p wp14:textId="77777777"/>
         </w:tc>
       </w:tr>
-      <w:tr>
+      <w:tr xmlns:wp14="http://schemas.microsoft.com/office/word/2010/wordml" wp14:textId="77777777">
         <w:tc>
           <w:tcPr>
             <w:tcW w:w="846" w:type="dxa"/>
-          </w:tcPr>
-          <w:p>
+            <w:tcMar/>
+          </w:tcPr>
+          <w:p wp14:textId="77777777">
             <w:r>
               <w:t>5.2</w:t>
             </w:r>
@@ -624,8 +633,9 @@
         <w:tc>
           <w:tcPr>
             <w:tcW w:w="1984" w:type="dxa"/>
-          </w:tcPr>
-          <w:p>
+            <w:tcMar/>
+          </w:tcPr>
+          <w:p wp14:textId="77777777">
             <w:r>
               <w:t>Sistema</w:t>
             </w:r>
@@ -634,50 +644,61 @@
         <w:tc>
           <w:tcPr>
             <w:tcW w:w="3791" w:type="dxa"/>
-          </w:tcPr>
-          <w:p>
-            <w:r>
-              <w:t>Vuelve a pedir el usuario y la contraseña. Regresa la paso 3</w:t>
-            </w:r>
-            <w:bookmarkStart w:id="0" w:name="_GoBack"/>
+            <w:tcMar/>
+          </w:tcPr>
+          <w:p wp14:textId="2C2A1892">
+            <w:r>
+              <w:rPr/>
+              <w:t>Vuelve a pedir el usuario la contraseña. Regresa la paso 3</w:t>
+            </w:r>
+            <w:bookmarkStart w:name="_GoBack" w:id="0"/>
             <w:bookmarkEnd w:id="0"/>
           </w:p>
         </w:tc>
         <w:tc>
           <w:tcPr>
             <w:tcW w:w="2207" w:type="dxa"/>
-          </w:tcPr>
-          <w:p>
+            <w:tcMar/>
+          </w:tcPr>
+          <w:p wp14:textId="6982C6E5">
             <w:pPr>
               <w:pStyle w:val="Prrafodelista"/>
             </w:pPr>
+            <w:r>
+              <w:rPr/>
+              <w:t>Después de 3 intentos fallidos consecutivos,el usuario se bloquea por 10 minutos.</w:t>
+            </w:r>
           </w:p>
         </w:tc>
       </w:tr>
-      <w:tr>
+      <w:tr xmlns:wp14="http://schemas.microsoft.com/office/word/2010/wordml" wp14:textId="77777777">
         <w:tc>
           <w:tcPr>
             <w:tcW w:w="846" w:type="dxa"/>
-          </w:tcPr>
-          <w:p/>
+            <w:tcMar/>
+          </w:tcPr>
+          <w:p wp14:textId="77777777"/>
         </w:tc>
         <w:tc>
           <w:tcPr>
             <w:tcW w:w="1984" w:type="dxa"/>
-          </w:tcPr>
-          <w:p/>
+            <w:tcMar/>
+          </w:tcPr>
+          <w:p wp14:textId="77777777"/>
         </w:tc>
         <w:tc>
           <w:tcPr>
             <w:tcW w:w="3791" w:type="dxa"/>
-          </w:tcPr>
-          <w:p/>
+            <w:tcMar/>
+          </w:tcPr>
+          <w:p wp14:textId="77777777"/>
         </w:tc>
         <w:tc>
           <w:tcPr>
             <w:tcW w:w="2207" w:type="dxa"/>
-          </w:tcPr>
-          <w:p>
+            <w:tcMar/>
+          </w:tcPr>
+          <w:p wp14:textId="77777777">
             <w:pPr>
               <w:pStyle w:val="Prrafodelista"/>
             </w:pPr>
@@ -685,9 +706,9 @@
         </w:tc>
       </w:tr>
     </w:tbl>
-    <w:p/>
+    <w:p xmlns:wp14="http://schemas.microsoft.com/office/word/2010/wordml" wp14:textId="77777777"/>
     <w:sectPr>
-      <w:pgSz w:w="12240" w:h="15840"/>
+      <w:pgSz w:w="12240" w:h="15840" w:orient="portrait"/>
       <w:pgMar w:top="1417" w:right="1701" w:bottom="1417" w:left="1701" w:header="708" w:footer="708" w:gutter="0"/>
       <w:cols w:space="708"/>
       <w:docGrid w:linePitch="360"/>
@@ -711,7 +732,7 @@
         <w:ind w:left="720" w:hanging="360"/>
       </w:pPr>
       <w:rPr>
-        <w:rFonts w:ascii="Symbol" w:hAnsi="Symbol" w:hint="default"/>
+        <w:rFonts w:hint="default" w:ascii="Symbol" w:hAnsi="Symbol"/>
       </w:rPr>
     </w:lvl>
     <w:lvl w:ilvl="1" w:tplc="080A0003" w:tentative="1">
@@ -723,7 +744,7 @@
         <w:ind w:left="1440" w:hanging="360"/>
       </w:pPr>
       <w:rPr>
-        <w:rFonts w:ascii="Courier New" w:hAnsi="Courier New" w:cs="Courier New" w:hint="default"/>
+        <w:rFonts w:hint="default" w:ascii="Courier New" w:hAnsi="Courier New" w:cs="Courier New"/>
       </w:rPr>
     </w:lvl>
     <w:lvl w:ilvl="2" w:tplc="080A0005" w:tentative="1">
@@ -735,7 +756,7 @@
         <w:ind w:left="2160" w:hanging="360"/>
       </w:pPr>
       <w:rPr>
-        <w:rFonts w:ascii="Wingdings" w:hAnsi="Wingdings" w:hint="default"/>
+        <w:rFonts w:hint="default" w:ascii="Wingdings" w:hAnsi="Wingdings"/>
       </w:rPr>
     </w:lvl>
     <w:lvl w:ilvl="3" w:tplc="080A0001" w:tentative="1">
@@ -747,7 +768,7 @@
         <w:ind w:left="2880" w:hanging="360"/>
       </w:pPr>
       <w:rPr>
-        <w:rFonts w:ascii="Symbol" w:hAnsi="Symbol" w:hint="default"/>
+        <w:rFonts w:hint="default" w:ascii="Symbol" w:hAnsi="Symbol"/>
       </w:rPr>
     </w:lvl>
     <w:lvl w:ilvl="4" w:tplc="080A0003" w:tentative="1">
@@ -759,7 +780,7 @@
         <w:ind w:left="3600" w:hanging="360"/>
       </w:pPr>
       <w:rPr>
-        <w:rFonts w:ascii="Courier New" w:hAnsi="Courier New" w:cs="Courier New" w:hint="default"/>
+        <w:rFonts w:hint="default" w:ascii="Courier New" w:hAnsi="Courier New" w:cs="Courier New"/>
       </w:rPr>
     </w:lvl>
     <w:lvl w:ilvl="5" w:tplc="080A0005" w:tentative="1">
@@ -771,7 +792,7 @@
         <w:ind w:left="4320" w:hanging="360"/>
       </w:pPr>
       <w:rPr>
-        <w:rFonts w:ascii="Wingdings" w:hAnsi="Wingdings" w:hint="default"/>
+        <w:rFonts w:hint="default" w:ascii="Wingdings" w:hAnsi="Wingdings"/>
       </w:rPr>
     </w:lvl>
     <w:lvl w:ilvl="6" w:tplc="080A0001" w:tentative="1">
@@ -783,7 +804,7 @@
         <w:ind w:left="5040" w:hanging="360"/>
       </w:pPr>
       <w:rPr>
-        <w:rFonts w:ascii="Symbol" w:hAnsi="Symbol" w:hint="default"/>
+        <w:rFonts w:hint="default" w:ascii="Symbol" w:hAnsi="Symbol"/>
       </w:rPr>
     </w:lvl>
     <w:lvl w:ilvl="7" w:tplc="080A0003" w:tentative="1">
@@ -795,7 +816,7 @@
         <w:ind w:left="5760" w:hanging="360"/>
       </w:pPr>
       <w:rPr>
-        <w:rFonts w:ascii="Courier New" w:hAnsi="Courier New" w:cs="Courier New" w:hint="default"/>
+        <w:rFonts w:hint="default" w:ascii="Courier New" w:hAnsi="Courier New" w:cs="Courier New"/>
       </w:rPr>
     </w:lvl>
     <w:lvl w:ilvl="8" w:tplc="080A0005" w:tentative="1">
@@ -807,7 +828,7 @@
         <w:ind w:left="6480" w:hanging="360"/>
       </w:pPr>
       <w:rPr>
-        <w:rFonts w:ascii="Wingdings" w:hAnsi="Wingdings" w:hint="default"/>
+        <w:rFonts w:hint="default" w:ascii="Wingdings" w:hAnsi="Wingdings"/>
       </w:rPr>
     </w:lvl>
   </w:abstractNum>
@@ -818,11 +839,11 @@
 </file>
 
 <file path=word/styles.xml><?xml version="1.0" encoding="utf-8"?>
-<w:styles xmlns:mc="http://schemas.openxmlformats.org/markup-compatibility/2006" xmlns:r="http://schemas.openxmlformats.org/officeDocument/2006/relationships" xmlns:w="http://schemas.openxmlformats.org/wordprocessingml/2006/main" xmlns:w14="http://schemas.microsoft.com/office/word/2010/wordml" xmlns:w15="http://schemas.microsoft.com/office/word/2012/wordml" xmlns:w16cid="http://schemas.microsoft.com/office/word/2016/wordml/cid" xmlns:w16se="http://schemas.microsoft.com/office/word/2015/wordml/symex" mc:Ignorable="w14 w15 w16se w16cid">
+<w:styles xmlns:wp14="http://schemas.microsoft.com/office/word/2010/wordprocessingDrawing" xmlns:mc="http://schemas.openxmlformats.org/markup-compatibility/2006" xmlns:r="http://schemas.openxmlformats.org/officeDocument/2006/relationships" xmlns:w="http://schemas.openxmlformats.org/wordprocessingml/2006/main" xmlns:w14="http://schemas.microsoft.com/office/word/2010/wordml" xmlns:w15="http://schemas.microsoft.com/office/word/2012/wordml" xmlns:w16cid="http://schemas.microsoft.com/office/word/2016/wordml/cid" xmlns:w16se="http://schemas.microsoft.com/office/word/2015/wordml/symex" mc:Ignorable="w14 w15 w16se w16cid wp14">
   <w:docDefaults>
     <w:rPrDefault>
       <w:rPr>
-        <w:rFonts w:asciiTheme="minorHAnsi" w:eastAsiaTheme="minorHAnsi" w:hAnsiTheme="minorHAnsi" w:cstheme="minorBidi"/>
+        <w:rFonts w:asciiTheme="minorHAnsi" w:hAnsiTheme="minorHAnsi" w:eastAsiaTheme="minorHAnsi" w:cstheme="minorBidi"/>
         <w:sz w:val="22"/>
         <w:szCs w:val="22"/>
         <w:lang w:val="es-MX" w:eastAsia="en-US" w:bidi="ar-SA"/>
@@ -837,14 +858,14 @@
   <w:latentStyles w:defLockedState="0" w:defUIPriority="99" w:defSemiHidden="0" w:defUnhideWhenUsed="0" w:defQFormat="0" w:count="375">
     <w:lsdException w:name="Normal" w:uiPriority="0" w:qFormat="1"/>
     <w:lsdException w:name="heading 1" w:uiPriority="9" w:qFormat="1"/>
-    <w:lsdException w:name="heading 2" w:semiHidden="1" w:uiPriority="9" w:unhideWhenUsed="1" w:qFormat="1"/>
-    <w:lsdException w:name="heading 3" w:semiHidden="1" w:uiPriority="9" w:unhideWhenUsed="1" w:qFormat="1"/>
-    <w:lsdException w:name="heading 4" w:semiHidden="1" w:uiPriority="9" w:unhideWhenUsed="1" w:qFormat="1"/>
-    <w:lsdException w:name="heading 5" w:semiHidden="1" w:uiPriority="9" w:unhideWhenUsed="1" w:qFormat="1"/>
-    <w:lsdException w:name="heading 6" w:semiHidden="1" w:uiPriority="9" w:unhideWhenUsed="1" w:qFormat="1"/>
-    <w:lsdException w:name="heading 7" w:semiHidden="1" w:uiPriority="9" w:unhideWhenUsed="1" w:qFormat="1"/>
-    <w:lsdException w:name="heading 8" w:semiHidden="1" w:uiPriority="9" w:unhideWhenUsed="1" w:qFormat="1"/>
-    <w:lsdException w:name="heading 9" w:semiHidden="1" w:uiPriority="9" w:unhideWhenUsed="1" w:qFormat="1"/>
+    <w:lsdException w:name="heading 2" w:uiPriority="9" w:semiHidden="1" w:unhideWhenUsed="1" w:qFormat="1"/>
+    <w:lsdException w:name="heading 3" w:uiPriority="9" w:semiHidden="1" w:unhideWhenUsed="1" w:qFormat="1"/>
+    <w:lsdException w:name="heading 4" w:uiPriority="9" w:semiHidden="1" w:unhideWhenUsed="1" w:qFormat="1"/>
+    <w:lsdException w:name="heading 5" w:uiPriority="9" w:semiHidden="1" w:unhideWhenUsed="1" w:qFormat="1"/>
+    <w:lsdException w:name="heading 6" w:uiPriority="9" w:semiHidden="1" w:unhideWhenUsed="1" w:qFormat="1"/>
+    <w:lsdException w:name="heading 7" w:uiPriority="9" w:semiHidden="1" w:unhideWhenUsed="1" w:qFormat="1"/>
+    <w:lsdException w:name="heading 8" w:uiPriority="9" w:semiHidden="1" w:unhideWhenUsed="1" w:qFormat="1"/>
+    <w:lsdException w:name="heading 9" w:uiPriority="9" w:semiHidden="1" w:unhideWhenUsed="1" w:qFormat="1"/>
     <w:lsdException w:name="index 1" w:semiHidden="1" w:unhideWhenUsed="1"/>
     <w:lsdException w:name="index 2" w:semiHidden="1" w:unhideWhenUsed="1"/>
     <w:lsdException w:name="index 3" w:semiHidden="1" w:unhideWhenUsed="1"/>
@@ -854,22 +875,22 @@
     <w:lsdException w:name="index 7" w:semiHidden="1" w:unhideWhenUsed="1"/>
     <w:lsdException w:name="index 8" w:semiHidden="1" w:unhideWhenUsed="1"/>
     <w:lsdException w:name="index 9" w:semiHidden="1" w:unhideWhenUsed="1"/>
-    <w:lsdException w:name="toc 1" w:semiHidden="1" w:uiPriority="39" w:unhideWhenUsed="1"/>
-    <w:lsdException w:name="toc 2" w:semiHidden="1" w:uiPriority="39" w:unhideWhenUsed="1"/>
-    <w:lsdException w:name="toc 3" w:semiHidden="1" w:uiPriority="39" w:unhideWhenUsed="1"/>
-    <w:lsdException w:name="toc 4" w:semiHidden="1" w:uiPriority="39" w:unhideWhenUsed="1"/>
-    <w:lsdException w:name="toc 5" w:semiHidden="1" w:uiPriority="39" w:unhideWhenUsed="1"/>
-    <w:lsdException w:name="toc 6" w:semiHidden="1" w:uiPriority="39" w:unhideWhenUsed="1"/>
-    <w:lsdException w:name="toc 7" w:semiHidden="1" w:uiPriority="39" w:unhideWhenUsed="1"/>
-    <w:lsdException w:name="toc 8" w:semiHidden="1" w:uiPriority="39" w:unhideWhenUsed="1"/>
-    <w:lsdException w:name="toc 9" w:semiHidden="1" w:uiPriority="39" w:unhideWhenUsed="1"/>
+    <w:lsdException w:name="toc 1" w:uiPriority="39" w:semiHidden="1" w:unhideWhenUsed="1"/>
+    <w:lsdException w:name="toc 2" w:uiPriority="39" w:semiHidden="1" w:unhideWhenUsed="1"/>
+    <w:lsdException w:name="toc 3" w:uiPriority="39" w:semiHidden="1" w:unhideWhenUsed="1"/>
+    <w:lsdException w:name="toc 4" w:uiPriority="39" w:semiHidden="1" w:unhideWhenUsed="1"/>
+    <w:lsdException w:name="toc 5" w:uiPriority="39" w:semiHidden="1" w:unhideWhenUsed="1"/>
+    <w:lsdException w:name="toc 6" w:uiPriority="39" w:semiHidden="1" w:unhideWhenUsed="1"/>
+    <w:lsdException w:name="toc 7" w:uiPriority="39" w:semiHidden="1" w:unhideWhenUsed="1"/>
+    <w:lsdException w:name="toc 8" w:uiPriority="39" w:semiHidden="1" w:unhideWhenUsed="1"/>
+    <w:lsdException w:name="toc 9" w:uiPriority="39" w:semiHidden="1" w:unhideWhenUsed="1"/>
     <w:lsdException w:name="Normal Indent" w:semiHidden="1" w:unhideWhenUsed="1"/>
     <w:lsdException w:name="footnote text" w:semiHidden="1" w:unhideWhenUsed="1"/>
     <w:lsdException w:name="annotation text" w:semiHidden="1" w:unhideWhenUsed="1"/>
     <w:lsdException w:name="header" w:semiHidden="1" w:unhideWhenUsed="1"/>
     <w:lsdException w:name="footer" w:semiHidden="1" w:unhideWhenUsed="1"/>
     <w:lsdException w:name="index heading" w:semiHidden="1" w:unhideWhenUsed="1"/>
-    <w:lsdException w:name="caption" w:semiHidden="1" w:uiPriority="35" w:unhideWhenUsed="1" w:qFormat="1"/>
+    <w:lsdException w:name="caption" w:uiPriority="35" w:semiHidden="1" w:unhideWhenUsed="1" w:qFormat="1"/>
     <w:lsdException w:name="table of figures" w:semiHidden="1" w:unhideWhenUsed="1"/>
     <w:lsdException w:name="envelope address" w:semiHidden="1" w:unhideWhenUsed="1"/>
     <w:lsdException w:name="envelope return" w:semiHidden="1" w:unhideWhenUsed="1"/>
@@ -900,7 +921,7 @@
     <w:lsdException w:name="Title" w:uiPriority="10" w:qFormat="1"/>
     <w:lsdException w:name="Closing" w:semiHidden="1" w:unhideWhenUsed="1"/>
     <w:lsdException w:name="Signature" w:semiHidden="1" w:unhideWhenUsed="1"/>
-    <w:lsdException w:name="Default Paragraph Font" w:semiHidden="1" w:uiPriority="1" w:unhideWhenUsed="1"/>
+    <w:lsdException w:name="Default Paragraph Font" w:uiPriority="1" w:semiHidden="1" w:unhideWhenUsed="1"/>
     <w:lsdException w:name="Body Text" w:semiHidden="1" w:unhideWhenUsed="1"/>
     <w:lsdException w:name="Body Text Indent" w:semiHidden="1" w:unhideWhenUsed="1"/>
     <w:lsdException w:name="List Continue" w:semiHidden="1" w:unhideWhenUsed="1"/>
@@ -1100,8 +1121,8 @@
     <w:lsdException w:name="Subtle Reference" w:uiPriority="31" w:qFormat="1"/>
     <w:lsdException w:name="Intense Reference" w:uiPriority="32" w:qFormat="1"/>
     <w:lsdException w:name="Book Title" w:uiPriority="33" w:qFormat="1"/>
-    <w:lsdException w:name="Bibliography" w:semiHidden="1" w:uiPriority="37" w:unhideWhenUsed="1"/>
-    <w:lsdException w:name="TOC Heading" w:semiHidden="1" w:uiPriority="39" w:unhideWhenUsed="1" w:qFormat="1"/>
+    <w:lsdException w:name="Bibliography" w:uiPriority="37" w:semiHidden="1" w:unhideWhenUsed="1"/>
+    <w:lsdException w:name="TOC Heading" w:uiPriority="39" w:semiHidden="1" w:unhideWhenUsed="1" w:qFormat="1"/>
     <w:lsdException w:name="Plain Table 1" w:uiPriority="41"/>
     <w:lsdException w:name="Plain Table 2" w:uiPriority="42"/>
     <w:lsdException w:name="Plain Table 3" w:uiPriority="43"/>
@@ -1211,17 +1232,17 @@
     <w:lsdException w:name="Hashtag" w:semiHidden="1" w:unhideWhenUsed="1"/>
     <w:lsdException w:name="Unresolved Mention" w:semiHidden="1" w:unhideWhenUsed="1"/>
   </w:latentStyles>
-  <w:style w:type="paragraph" w:default="1" w:styleId="Normal">
+  <w:style w:type="paragraph" w:styleId="Normal" w:default="1">
     <w:name w:val="Normal"/>
     <w:qFormat/>
   </w:style>
-  <w:style w:type="character" w:default="1" w:styleId="Fuentedeprrafopredeter">
+  <w:style w:type="character" w:styleId="Fuentedeprrafopredeter" w:default="1">
     <w:name w:val="Default Paragraph Font"/>
     <w:uiPriority w:val="1"/>
     <w:semiHidden/>
     <w:unhideWhenUsed/>
   </w:style>
-  <w:style w:type="table" w:default="1" w:styleId="Tablanormal">
+  <w:style w:type="table" w:styleId="Tablanormal" w:default="1">
     <w:name w:val="Normal Table"/>
     <w:uiPriority w:val="99"/>
     <w:semiHidden/>
@@ -1236,7 +1257,7 @@
       </w:tblCellMar>
     </w:tblPr>
   </w:style>
-  <w:style w:type="numbering" w:default="1" w:styleId="Sinlista">
+  <w:style w:type="numbering" w:styleId="Sinlista" w:default="1">
     <w:name w:val="No List"/>
     <w:uiPriority w:val="99"/>
     <w:semiHidden/>
@@ -1252,12 +1273,12 @@
     </w:pPr>
     <w:tblPr>
       <w:tblBorders>
-        <w:top w:val="single" w:sz="4" w:space="0" w:color="auto"/>
-        <w:left w:val="single" w:sz="4" w:space="0" w:color="auto"/>
-        <w:bottom w:val="single" w:sz="4" w:space="0" w:color="auto"/>
-        <w:right w:val="single" w:sz="4" w:space="0" w:color="auto"/>
-        <w:insideH w:val="single" w:sz="4" w:space="0" w:color="auto"/>
-        <w:insideV w:val="single" w:sz="4" w:space="0" w:color="auto"/>
+        <w:top w:val="single" w:color="auto" w:sz="4" w:space="0"/>
+        <w:left w:val="single" w:color="auto" w:sz="4" w:space="0"/>
+        <w:bottom w:val="single" w:color="auto" w:sz="4" w:space="0"/>
+        <w:right w:val="single" w:color="auto" w:sz="4" w:space="0"/>
+        <w:insideH w:val="single" w:color="auto" w:sz="4" w:space="0"/>
+        <w:insideV w:val="single" w:color="auto" w:sz="4" w:space="0"/>
       </w:tblBorders>
     </w:tblPr>
   </w:style>
@@ -1571,8 +1592,8 @@
 </file>
 
 <file path=customXml/item1.xml><?xml version="1.0" encoding="utf-8"?>
-<ct:contentTypeSchema xmlns:ct="http://schemas.microsoft.com/office/2006/metadata/contentType" xmlns:ma="http://schemas.microsoft.com/office/2006/metadata/properties/metaAttributes" ct:_="" ma:_="" ma:contentTypeName="Documento" ma:contentTypeID="0x010100EBD04489F2EDF2479A1E575ED54290CF" ma:contentTypeVersion="8" ma:contentTypeDescription="Crear nuevo documento." ma:contentTypeScope="" ma:versionID="ee7c154b1bc456cfef989436d839c259">
-  <xsd:schema xmlns:xsd="http://www.w3.org/2001/XMLSchema" xmlns:xs="http://www.w3.org/2001/XMLSchema" xmlns:p="http://schemas.microsoft.com/office/2006/metadata/properties" xmlns:ns2="9ccaae06-29df-476e-ba8f-65994a21a5f9" targetNamespace="http://schemas.microsoft.com/office/2006/metadata/properties" ma:root="true" ma:fieldsID="86cb7a9dcb0d6991f655fca16b91c72d" ns2:_="">
+<ct:contentTypeSchema xmlns:ct="http://schemas.microsoft.com/office/2006/metadata/contentType" xmlns:ma="http://schemas.microsoft.com/office/2006/metadata/properties/metaAttributes" ct:_="" ma:_="" ma:contentTypeName="Document" ma:contentTypeID="0x010100EBD04489F2EDF2479A1E575ED54290CF" ma:contentTypeVersion="8" ma:contentTypeDescription="Create a new document." ma:contentTypeScope="" ma:versionID="025a5160137efcf6ea175e0090ec6563">
+  <xsd:schema xmlns:xsd="http://www.w3.org/2001/XMLSchema" xmlns:xs="http://www.w3.org/2001/XMLSchema" xmlns:p="http://schemas.microsoft.com/office/2006/metadata/properties" xmlns:ns2="9ccaae06-29df-476e-ba8f-65994a21a5f9" targetNamespace="http://schemas.microsoft.com/office/2006/metadata/properties" ma:root="true" ma:fieldsID="3f46caacf3952175ad4ffa242de22de9" ns2:_="">
     <xsd:import namespace="9ccaae06-29df-476e-ba8f-65994a21a5f9"/>
     <xsd:element name="properties">
       <xsd:complexType>
@@ -1650,8 +1671,8 @@
         <xsd:element ref="dc:creator" minOccurs="0" maxOccurs="1"/>
         <xsd:element ref="dcterms:created" minOccurs="0" maxOccurs="1"/>
         <xsd:element ref="dc:identifier" minOccurs="0" maxOccurs="1"/>
-        <xsd:element name="contentType" minOccurs="0" maxOccurs="1" type="xsd:string" ma:index="0" ma:displayName="Tipo de contenido"/>
-        <xsd:element ref="dc:title" minOccurs="0" maxOccurs="1" ma:index="4" ma:displayName="Título"/>
+        <xsd:element name="contentType" minOccurs="0" maxOccurs="1" type="xsd:string" ma:index="0" ma:displayName="Content Type"/>
+        <xsd:element ref="dc:title" minOccurs="0" maxOccurs="1" ma:index="4" ma:displayName="Title"/>
         <xsd:element ref="dc:subject" minOccurs="0" maxOccurs="1"/>
         <xsd:element ref="dc:description" minOccurs="0" maxOccurs="1"/>
         <xsd:element name="keywords" minOccurs="0" maxOccurs="1" type="xsd:string"/>
@@ -1756,7 +1777,7 @@
 </file>
 
 <file path=customXml/itemProps1.xml><?xml version="1.0" encoding="utf-8"?>
-<ds:datastoreItem xmlns:ds="http://schemas.openxmlformats.org/officeDocument/2006/customXml" ds:itemID="{C9FE2C33-66C9-4F59-A0A7-CDD1233BEFE4}"/>
+<ds:datastoreItem xmlns:ds="http://schemas.openxmlformats.org/officeDocument/2006/customXml" ds:itemID="{954528D4-2440-4A81-8B2B-EF5632C87F85}"/>
 </file>
 
 <file path=customXml/itemProps2.xml><?xml version="1.0" encoding="utf-8"?>

</xml_diff>